<commit_message>
storm精讲完工 Signed-off-by: imzkj <601869492@qq.com>
</commit_message>
<xml_diff>
--- a/参考文件/Storm伪分布式安装.docx
+++ b/参考文件/Storm伪分布式安装.docx
@@ -55,9 +55,6 @@
     <w:p>
       <w:pPr>
         <w:ind w:left="0" w:firstLine="420"/>
-        <w:rPr>
-          <w:rFonts w:hint="eastAsia"/>
-        </w:rPr>
       </w:pPr>
       <w:r>
         <w:t>tar -zxvf apache-storm-0.9.6.tar.gz</w:t>
@@ -66,9 +63,6 @@
     <w:p>
       <w:pPr>
         <w:pStyle w:val="1"/>
-        <w:rPr>
-          <w:rFonts w:hint="eastAsia"/>
-        </w:rPr>
       </w:pPr>
       <w:r>
         <w:rPr>
@@ -80,9 +74,6 @@
     <w:p>
       <w:pPr>
         <w:ind w:leftChars="225" w:left="1020"/>
-        <w:rPr>
-          <w:rFonts w:hint="eastAsia"/>
-        </w:rPr>
       </w:pPr>
       <w:r>
         <w:rPr>
@@ -100,9 +91,6 @@
     <w:p>
       <w:pPr>
         <w:ind w:leftChars="225" w:left="1020"/>
-        <w:rPr>
-          <w:rFonts w:hint="eastAsia"/>
-        </w:rPr>
       </w:pPr>
       <w:r>
         <w:rPr>
@@ -120,9 +108,6 @@
     <w:p>
       <w:pPr>
         <w:ind w:leftChars="225" w:left="1020"/>
-        <w:rPr>
-          <w:rFonts w:hint="eastAsia"/>
-        </w:rPr>
       </w:pPr>
       <w:r>
         <w:t>$ python --version</w:t>
@@ -164,9 +149,6 @@
     <w:p>
       <w:pPr>
         <w:ind w:left="900"/>
-        <w:rPr>
-          <w:rFonts w:hint="eastAsia"/>
-        </w:rPr>
       </w:pPr>
       <w:r>
         <w:rPr>
@@ -214,12 +196,15 @@
     <w:p>
       <w:pPr>
         <w:pStyle w:val="2"/>
-      </w:pPr>
-      <w:r>
-        <w:rPr>
-          <w:rFonts w:hint="eastAsia"/>
+        <w:rPr>
           <w:lang w:val="zh-CN"/>
         </w:rPr>
+      </w:pPr>
+      <w:r>
+        <w:rPr>
+          <w:rFonts w:hint="eastAsia"/>
+          <w:lang w:val="zh-CN"/>
+        </w:rPr>
         <w:t>配置</w:t>
       </w:r>
       <w:r>
@@ -237,14 +222,33 @@
       <w:pPr>
         <w:ind w:left="900"/>
         <w:rPr>
-          <w:rFonts w:hint="eastAsia"/>
-        </w:rPr>
-      </w:pPr>
-      <w:r>
-        <w:rPr>
-          <w:rFonts w:hint="eastAsia"/>
           <w:lang w:val="zh-CN"/>
         </w:rPr>
+      </w:pPr>
+      <w:r>
+        <w:rPr>
+          <w:rFonts w:hint="eastAsia"/>
+          <w:lang w:val="zh-CN"/>
+        </w:rPr>
+        <w:t xml:space="preserve">yaml </w:t>
+      </w:r>
+      <w:r>
+        <w:rPr>
+          <w:rFonts w:hint="eastAsia"/>
+          <w:lang w:val="zh-CN"/>
+        </w:rPr>
+        <w:t>有特殊的文件格式要求</w:t>
+      </w:r>
+    </w:p>
+    <w:p>
+      <w:pPr>
+        <w:ind w:left="900"/>
+      </w:pPr>
+      <w:r>
+        <w:rPr>
+          <w:rFonts w:hint="eastAsia"/>
+          <w:lang w:val="zh-CN"/>
+        </w:rPr>
         <w:t>配置</w:t>
       </w:r>
       <w:r>
@@ -273,9 +277,6 @@
     <w:p>
       <w:pPr>
         <w:ind w:left="900"/>
-        <w:rPr>
-          <w:rFonts w:hint="eastAsia"/>
-        </w:rPr>
       </w:pPr>
       <w:r>
         <w:rPr>
@@ -358,7 +359,7 @@
         <w:ind w:left="0" w:firstLine="0"/>
         <w:jc w:val="left"/>
         <w:rPr>
-          <w:rFonts w:ascii="Consolas" w:hAnsi="Consolas" w:cs="Consolas" w:hint="eastAsia"/>
+          <w:rFonts w:ascii="Consolas" w:hAnsi="Consolas" w:cs="Consolas"/>
           <w:kern w:val="0"/>
           <w:sz w:val="22"/>
         </w:rPr>
@@ -458,7 +459,6 @@
           <w:rFonts w:ascii="Consolas" w:hAnsi="Consolas" w:cs="Consolas"/>
           <w:kern w:val="0"/>
           <w:sz w:val="22"/>
-          <w:lang w:val="zh-CN"/>
         </w:rPr>
       </w:pPr>
       <w:r>
@@ -506,9 +506,16 @@
           <w:rFonts w:ascii="Consolas" w:hAnsi="Consolas" w:cs="Consolas"/>
           <w:kern w:val="0"/>
           <w:sz w:val="22"/>
-          <w:lang w:val="zh-CN"/>
         </w:rPr>
         <w:t>nimbus</w:t>
+      </w:r>
+      <w:r>
+        <w:rPr>
+          <w:rFonts w:ascii="Consolas" w:hAnsi="Consolas" w:cs="Consolas" w:hint="eastAsia"/>
+          <w:kern w:val="0"/>
+          <w:sz w:val="22"/>
+        </w:rPr>
+        <w:t xml:space="preserve"> </w:t>
       </w:r>
       <w:r>
         <w:rPr>
@@ -517,7 +524,59 @@
           <w:sz w:val="22"/>
           <w:lang w:val="zh-CN"/>
         </w:rPr>
-        <w:t xml:space="preserve"> </w:t>
+        <w:t>主节点</w:t>
+      </w:r>
+    </w:p>
+    <w:p>
+      <w:pPr>
+        <w:ind w:left="480" w:firstLine="360"/>
+        <w:rPr>
+          <w:rFonts w:ascii="Consolas" w:hAnsi="Consolas" w:cs="Consolas"/>
+          <w:kern w:val="0"/>
+          <w:sz w:val="22"/>
+        </w:rPr>
+      </w:pPr>
+      <w:r>
+        <w:rPr>
+          <w:rFonts w:ascii="Consolas" w:hAnsi="Consolas" w:cs="Consolas"/>
+          <w:kern w:val="0"/>
+          <w:sz w:val="22"/>
+        </w:rPr>
+        <w:t>nimbus.host: "</w:t>
+      </w:r>
+      <w:r>
+        <w:rPr>
+          <w:rFonts w:ascii="Arial" w:hAnsi="Arial" w:cs="Arial"/>
+          <w:kern w:val="0"/>
+          <w:sz w:val="22"/>
+        </w:rPr>
+        <w:t>MyDream</w:t>
+      </w:r>
+      <w:r>
+        <w:rPr>
+          <w:rFonts w:ascii="Consolas" w:hAnsi="Consolas" w:cs="Consolas"/>
+          <w:kern w:val="0"/>
+          <w:sz w:val="22"/>
+        </w:rPr>
+        <w:t>"</w:t>
+      </w:r>
+    </w:p>
+    <w:p>
+      <w:pPr>
+        <w:ind w:firstLine="360"/>
+        <w:rPr>
+          <w:rFonts w:ascii="Consolas" w:hAnsi="Consolas" w:cs="Consolas"/>
+          <w:kern w:val="0"/>
+          <w:sz w:val="22"/>
+        </w:rPr>
+      </w:pPr>
+      <w:r>
+        <w:rPr>
+          <w:rFonts w:ascii="Consolas" w:hAnsi="Consolas" w:cs="Consolas" w:hint="eastAsia"/>
+          <w:kern w:val="0"/>
+          <w:sz w:val="22"/>
+        </w:rPr>
+        <w:t>--</w:t>
       </w:r>
       <w:r>
         <w:rPr>
@@ -526,365 +585,288 @@
           <w:sz w:val="22"/>
           <w:lang w:val="zh-CN"/>
         </w:rPr>
-        <w:t>主节点</w:t>
-      </w:r>
-    </w:p>
-    <w:p>
-      <w:pPr>
-        <w:ind w:left="480" w:firstLine="360"/>
+        <w:t>创建目录存放</w:t>
+      </w:r>
+      <w:r>
+        <w:rPr>
+          <w:rFonts w:ascii="Consolas" w:hAnsi="Consolas" w:cs="Consolas" w:hint="eastAsia"/>
+          <w:kern w:val="0"/>
+          <w:sz w:val="22"/>
+        </w:rPr>
+        <w:t>stormjar</w:t>
+      </w:r>
+      <w:r>
         <w:rPr>
           <w:rFonts w:ascii="Consolas" w:hAnsi="Consolas" w:cs="Consolas" w:hint="eastAsia"/>
           <w:kern w:val="0"/>
           <w:sz w:val="22"/>
           <w:lang w:val="zh-CN"/>
         </w:rPr>
-      </w:pPr>
-      <w:r>
-        <w:rPr>
-          <w:rFonts w:ascii="Consolas" w:hAnsi="Consolas" w:cs="Consolas"/>
+        <w:t>包</w:t>
+      </w:r>
+    </w:p>
+    <w:p>
+      <w:pPr>
+        <w:ind w:firstLine="360"/>
+      </w:pPr>
+      <w:r>
+        <w:rPr>
+          <w:rFonts w:hint="eastAsia"/>
+        </w:rPr>
+        <w:tab/>
+      </w:r>
+      <w:r>
+        <w:t>mkdir apache-storm-0.9.6/workspace</w:t>
+      </w:r>
+    </w:p>
+    <w:p>
+      <w:pPr>
+        <w:ind w:firstLine="360"/>
+      </w:pPr>
+      <w:r>
+        <w:rPr>
+          <w:rFonts w:hint="eastAsia"/>
+        </w:rPr>
+        <w:tab/>
+        <w:t>--</w:t>
+      </w:r>
+      <w:r>
+        <w:rPr>
+          <w:rFonts w:hint="eastAsia"/>
+        </w:rPr>
+        <w:t>添加一行</w:t>
+      </w:r>
+      <w:r>
+        <w:rPr>
+          <w:rFonts w:hint="eastAsia"/>
+        </w:rPr>
+        <w:t>,</w:t>
+      </w:r>
+      <w:r>
+        <w:rPr>
+          <w:rFonts w:hint="eastAsia"/>
+        </w:rPr>
+        <w:t>指定</w:t>
+      </w:r>
+      <w:r>
+        <w:rPr>
+          <w:rFonts w:hint="eastAsia"/>
+        </w:rPr>
+        <w:t>storm</w:t>
+      </w:r>
+      <w:r>
+        <w:rPr>
+          <w:rFonts w:hint="eastAsia"/>
+        </w:rPr>
+        <w:t>本地存放目录，存放任务</w:t>
+      </w:r>
+      <w:r>
+        <w:rPr>
+          <w:rFonts w:hint="eastAsia"/>
+        </w:rPr>
+        <w:t>jar</w:t>
+      </w:r>
+      <w:r>
+        <w:rPr>
+          <w:rFonts w:hint="eastAsia"/>
+        </w:rPr>
+        <w:t>包</w:t>
+      </w:r>
+    </w:p>
+    <w:p>
+      <w:pPr>
+        <w:ind w:firstLine="360"/>
+      </w:pPr>
+      <w:r>
+        <w:rPr>
+          <w:rFonts w:hint="eastAsia"/>
+        </w:rPr>
+        <w:tab/>
+      </w:r>
+      <w:r>
+        <w:rPr>
+          <w:rFonts w:hint="eastAsia"/>
+        </w:rPr>
+        <w:tab/>
+        <w:t xml:space="preserve">storm.local.dir: </w:t>
+      </w:r>
+      <w:r>
+        <w:t>“</w:t>
+      </w:r>
+      <w:r>
+        <w:t>/home/hadoop/apache-storm-0.9.6/workspace</w:t>
+      </w:r>
+      <w:r>
+        <w:t>”</w:t>
+      </w:r>
+    </w:p>
+    <w:p>
+      <w:pPr>
+        <w:ind w:leftChars="175" w:left="660" w:hangingChars="100" w:hanging="240"/>
+      </w:pPr>
+      <w:r>
+        <w:rPr>
+          <w:rFonts w:hint="eastAsia"/>
+        </w:rPr>
+        <w:t>--</w:t>
+      </w:r>
+      <w:r>
+        <w:rPr>
+          <w:rFonts w:hint="eastAsia"/>
+        </w:rPr>
+        <w:t>添加一行，指定</w:t>
+      </w:r>
+      <w:r>
+        <w:t>supervisor</w:t>
+      </w:r>
+      <w:r>
+        <w:rPr>
+          <w:rFonts w:hint="eastAsia"/>
+        </w:rPr>
+        <w:t>节点启动一些工作进程</w:t>
+      </w:r>
+      <w:r>
+        <w:rPr>
+          <w:rFonts w:hint="eastAsia"/>
+        </w:rPr>
+        <w:t>worker</w:t>
+      </w:r>
+      <w:r>
+        <w:rPr>
+          <w:rFonts w:hint="eastAsia"/>
+        </w:rPr>
+        <w:t>所使用的默认优先使用端口，</w:t>
+      </w:r>
+      <w:r>
+        <w:t>supervisor</w:t>
+      </w:r>
+      <w:r>
+        <w:rPr>
+          <w:rFonts w:hint="eastAsia"/>
+        </w:rPr>
+        <w:t>从节点</w:t>
+      </w:r>
+    </w:p>
+    <w:p>
+      <w:pPr>
+        <w:ind w:firstLine="360"/>
+      </w:pPr>
+      <w:r>
+        <w:rPr>
+          <w:rFonts w:hint="eastAsia"/>
+        </w:rPr>
+        <w:tab/>
+      </w:r>
+      <w:r>
+        <w:t>supervisor.slots.ports:</w:t>
+      </w:r>
+    </w:p>
+    <w:p>
+      <w:pPr>
+        <w:ind w:firstLine="360"/>
+      </w:pPr>
+      <w:r>
+        <w:t xml:space="preserve">    </w:t>
+      </w:r>
+      <w:r>
+        <w:rPr>
+          <w:rFonts w:hint="eastAsia"/>
+        </w:rPr>
+        <w:tab/>
+      </w:r>
+      <w:r>
+        <w:t>- 6700</w:t>
+      </w:r>
+    </w:p>
+    <w:p>
+      <w:pPr>
+        <w:ind w:firstLine="360"/>
+      </w:pPr>
+      <w:r>
+        <w:t xml:space="preserve">    </w:t>
+      </w:r>
+      <w:r>
+        <w:rPr>
+          <w:rFonts w:hint="eastAsia"/>
+        </w:rPr>
+        <w:tab/>
+      </w:r>
+      <w:r>
+        <w:t>- 6701</w:t>
+      </w:r>
+    </w:p>
+    <w:p>
+      <w:pPr>
+        <w:ind w:firstLine="360"/>
+      </w:pPr>
+      <w:r>
+        <w:t xml:space="preserve">    </w:t>
+      </w:r>
+      <w:r>
+        <w:rPr>
+          <w:rFonts w:hint="eastAsia"/>
+        </w:rPr>
+        <w:tab/>
+      </w:r>
+      <w:r>
+        <w:t>- 6702</w:t>
+      </w:r>
+    </w:p>
+    <w:p>
+      <w:pPr>
+        <w:ind w:firstLine="360"/>
+      </w:pPr>
+      <w:r>
+        <w:t xml:space="preserve">    </w:t>
+      </w:r>
+      <w:r>
+        <w:rPr>
+          <w:rFonts w:hint="eastAsia"/>
+        </w:rPr>
+        <w:tab/>
+      </w:r>
+      <w:r>
+        <w:t>- 6703</w:t>
+      </w:r>
+    </w:p>
+    <w:p>
+      <w:pPr>
+        <w:ind w:firstLine="360"/>
+      </w:pPr>
+      <w:r>
+        <w:rPr>
+          <w:rFonts w:hint="eastAsia"/>
+        </w:rPr>
+        <w:t>--</w:t>
+      </w:r>
+      <w:r>
+        <w:rPr>
+          <w:rFonts w:hint="eastAsia"/>
+        </w:rPr>
+        <w:t>指定</w:t>
+      </w:r>
+      <w:r>
+        <w:rPr>
+          <w:rFonts w:hint="eastAsia"/>
+        </w:rPr>
+        <w:t>stormweb</w:t>
+      </w:r>
+      <w:r>
+        <w:rPr>
+          <w:rFonts w:hint="eastAsia"/>
+        </w:rPr>
+        <w:t>页面端口</w:t>
+      </w:r>
+    </w:p>
+    <w:p>
+      <w:pPr>
+        <w:ind w:firstLine="360"/>
+        <w:rPr>
+          <w:rFonts w:ascii="??" w:hAnsi="??" w:cs="??" w:hint="eastAsia"/>
           <w:kern w:val="0"/>
           <w:sz w:val="22"/>
           <w:lang w:val="zh-CN"/>
         </w:rPr>
-        <w:t>nimbus.host: "</w:t>
-      </w:r>
-      <w:r>
-        <w:rPr>
-          <w:rFonts w:ascii="Arial" w:hAnsi="Arial" w:cs="Arial"/>
-          <w:kern w:val="0"/>
-          <w:sz w:val="22"/>
-          <w:lang w:val="zh-CN"/>
-        </w:rPr>
-        <w:t>MyDream</w:t>
-      </w:r>
-      <w:r>
-        <w:rPr>
-          <w:rFonts w:ascii="Consolas" w:hAnsi="Consolas" w:cs="Consolas"/>
-          <w:kern w:val="0"/>
-          <w:sz w:val="22"/>
-          <w:lang w:val="zh-CN"/>
-        </w:rPr>
-        <w:t>"</w:t>
-      </w:r>
-    </w:p>
-    <w:p>
-      <w:pPr>
-        <w:ind w:firstLine="360"/>
-        <w:rPr>
-          <w:rFonts w:ascii="Consolas" w:hAnsi="Consolas" w:cs="Consolas" w:hint="eastAsia"/>
-          <w:kern w:val="0"/>
-          <w:sz w:val="22"/>
-          <w:lang w:val="zh-CN"/>
-        </w:rPr>
-      </w:pPr>
-      <w:r>
-        <w:rPr>
-          <w:rFonts w:ascii="Consolas" w:hAnsi="Consolas" w:cs="Consolas" w:hint="eastAsia"/>
-          <w:kern w:val="0"/>
-          <w:sz w:val="22"/>
-          <w:lang w:val="zh-CN"/>
-        </w:rPr>
-        <w:t>--</w:t>
-      </w:r>
-      <w:r>
-        <w:rPr>
-          <w:rFonts w:ascii="Consolas" w:hAnsi="Consolas" w:cs="Consolas" w:hint="eastAsia"/>
-          <w:kern w:val="0"/>
-          <w:sz w:val="22"/>
-          <w:lang w:val="zh-CN"/>
-        </w:rPr>
-        <w:t>创建目录存放</w:t>
-      </w:r>
-      <w:r>
-        <w:rPr>
-          <w:rFonts w:ascii="Consolas" w:hAnsi="Consolas" w:cs="Consolas" w:hint="eastAsia"/>
-          <w:kern w:val="0"/>
-          <w:sz w:val="22"/>
-          <w:lang w:val="zh-CN"/>
-        </w:rPr>
-        <w:t>stormjar</w:t>
-      </w:r>
-      <w:r>
-        <w:rPr>
-          <w:rFonts w:ascii="Consolas" w:hAnsi="Consolas" w:cs="Consolas" w:hint="eastAsia"/>
-          <w:kern w:val="0"/>
-          <w:sz w:val="22"/>
-          <w:lang w:val="zh-CN"/>
-        </w:rPr>
-        <w:t>包</w:t>
-      </w:r>
-    </w:p>
-    <w:p>
-      <w:pPr>
-        <w:ind w:firstLine="360"/>
-        <w:rPr>
-          <w:rFonts w:hint="eastAsia"/>
-        </w:rPr>
-      </w:pPr>
-      <w:r>
-        <w:rPr>
-          <w:rFonts w:hint="eastAsia"/>
-        </w:rPr>
-        <w:tab/>
-      </w:r>
-      <w:r>
-        <w:t>mkdir apache-storm-0.9.6/workspace</w:t>
-      </w:r>
-    </w:p>
-    <w:p>
-      <w:pPr>
-        <w:ind w:firstLine="360"/>
-        <w:rPr>
-          <w:rFonts w:hint="eastAsia"/>
-        </w:rPr>
-      </w:pPr>
-      <w:r>
-        <w:rPr>
-          <w:rFonts w:hint="eastAsia"/>
-        </w:rPr>
-        <w:tab/>
-        <w:t>--</w:t>
-      </w:r>
-      <w:r>
-        <w:rPr>
-          <w:rFonts w:hint="eastAsia"/>
-        </w:rPr>
-        <w:t>添加一行</w:t>
-      </w:r>
-      <w:r>
-        <w:rPr>
-          <w:rFonts w:hint="eastAsia"/>
-        </w:rPr>
-        <w:t>,</w:t>
-      </w:r>
-      <w:r>
-        <w:rPr>
-          <w:rFonts w:hint="eastAsia"/>
-        </w:rPr>
-        <w:t>指定</w:t>
-      </w:r>
-      <w:r>
-        <w:rPr>
-          <w:rFonts w:hint="eastAsia"/>
-        </w:rPr>
-        <w:t>storm</w:t>
-      </w:r>
-      <w:r>
-        <w:rPr>
-          <w:rFonts w:hint="eastAsia"/>
-        </w:rPr>
-        <w:t>本地存放目录，存放任务</w:t>
-      </w:r>
-      <w:r>
-        <w:rPr>
-          <w:rFonts w:hint="eastAsia"/>
-        </w:rPr>
-        <w:t>jar</w:t>
-      </w:r>
-      <w:r>
-        <w:rPr>
-          <w:rFonts w:hint="eastAsia"/>
-        </w:rPr>
-        <w:t>包</w:t>
-      </w:r>
-    </w:p>
-    <w:p>
-      <w:pPr>
-        <w:ind w:firstLine="360"/>
-        <w:rPr>
-          <w:rFonts w:hint="eastAsia"/>
-        </w:rPr>
-      </w:pPr>
-      <w:r>
-        <w:rPr>
-          <w:rFonts w:hint="eastAsia"/>
-        </w:rPr>
-        <w:tab/>
-      </w:r>
-      <w:r>
-        <w:rPr>
-          <w:rFonts w:hint="eastAsia"/>
-        </w:rPr>
-        <w:tab/>
-        <w:t xml:space="preserve">storm.local.dir: </w:t>
-      </w:r>
-      <w:r>
-        <w:t>“</w:t>
-      </w:r>
-      <w:r>
-        <w:t>/home/hadoop/apache-storm-0.9.6/workspace</w:t>
-      </w:r>
-      <w:r>
-        <w:t>”</w:t>
-      </w:r>
-    </w:p>
-    <w:p>
-      <w:pPr>
-        <w:ind w:leftChars="175" w:left="660" w:hangingChars="100" w:hanging="240"/>
-      </w:pPr>
-      <w:r>
-        <w:rPr>
-          <w:rFonts w:hint="eastAsia"/>
-        </w:rPr>
-        <w:t>--</w:t>
-      </w:r>
-      <w:r>
-        <w:rPr>
-          <w:rFonts w:hint="eastAsia"/>
-        </w:rPr>
-        <w:t>添加一行，指定</w:t>
-      </w:r>
-      <w:r>
-        <w:t>supervisor</w:t>
-      </w:r>
-      <w:r>
-        <w:rPr>
-          <w:rFonts w:hint="eastAsia"/>
-        </w:rPr>
-        <w:t>节点启动一些工作进程</w:t>
-      </w:r>
-      <w:r>
-        <w:rPr>
-          <w:rFonts w:hint="eastAsia"/>
-        </w:rPr>
-        <w:t>worker</w:t>
-      </w:r>
-      <w:r>
-        <w:rPr>
-          <w:rFonts w:hint="eastAsia"/>
-        </w:rPr>
-        <w:t>所使用的默认优先使用端口，</w:t>
-      </w:r>
-      <w:r>
-        <w:t>supervisor</w:t>
-      </w:r>
-      <w:r>
-        <w:rPr>
-          <w:rFonts w:hint="eastAsia"/>
-        </w:rPr>
-        <w:t>从节点</w:t>
-      </w:r>
-    </w:p>
-    <w:p>
-      <w:pPr>
-        <w:ind w:firstLine="360"/>
-      </w:pPr>
-      <w:r>
-        <w:rPr>
-          <w:rFonts w:hint="eastAsia"/>
-        </w:rPr>
-        <w:tab/>
-      </w:r>
-      <w:r>
-        <w:t>supervisor.slots.ports:</w:t>
-      </w:r>
-    </w:p>
-    <w:p>
-      <w:pPr>
-        <w:ind w:firstLine="360"/>
-      </w:pPr>
-      <w:r>
-        <w:t xml:space="preserve">    </w:t>
-      </w:r>
-      <w:r>
-        <w:rPr>
-          <w:rFonts w:hint="eastAsia"/>
-        </w:rPr>
-        <w:tab/>
-      </w:r>
-      <w:r>
-        <w:t>- 6700</w:t>
-      </w:r>
-    </w:p>
-    <w:p>
-      <w:pPr>
-        <w:ind w:firstLine="360"/>
-      </w:pPr>
-      <w:r>
-        <w:t xml:space="preserve">    </w:t>
-      </w:r>
-      <w:r>
-        <w:rPr>
-          <w:rFonts w:hint="eastAsia"/>
-        </w:rPr>
-        <w:tab/>
-      </w:r>
-      <w:r>
-        <w:t>- 6701</w:t>
-      </w:r>
-    </w:p>
-    <w:p>
-      <w:pPr>
-        <w:ind w:firstLine="360"/>
-      </w:pPr>
-      <w:r>
-        <w:t xml:space="preserve">    </w:t>
-      </w:r>
-      <w:r>
-        <w:rPr>
-          <w:rFonts w:hint="eastAsia"/>
-        </w:rPr>
-        <w:tab/>
-      </w:r>
-      <w:r>
-        <w:t>- 6702</w:t>
-      </w:r>
-    </w:p>
-    <w:p>
-      <w:pPr>
-        <w:ind w:firstLine="360"/>
-        <w:rPr>
-          <w:rFonts w:hint="eastAsia"/>
-        </w:rPr>
-      </w:pPr>
-      <w:r>
-        <w:t xml:space="preserve">    </w:t>
-      </w:r>
-      <w:r>
-        <w:rPr>
-          <w:rFonts w:hint="eastAsia"/>
-        </w:rPr>
-        <w:tab/>
-      </w:r>
-      <w:r>
-        <w:t>- 6703</w:t>
-      </w:r>
-    </w:p>
-    <w:p>
-      <w:pPr>
-        <w:ind w:firstLine="360"/>
-        <w:rPr>
-          <w:rFonts w:hint="eastAsia"/>
-        </w:rPr>
-      </w:pPr>
-      <w:r>
-        <w:rPr>
-          <w:rFonts w:hint="eastAsia"/>
-        </w:rPr>
-        <w:t>--</w:t>
-      </w:r>
-      <w:r>
-        <w:rPr>
-          <w:rFonts w:hint="eastAsia"/>
-        </w:rPr>
-        <w:t>指定</w:t>
-      </w:r>
-      <w:r>
-        <w:rPr>
-          <w:rFonts w:hint="eastAsia"/>
-        </w:rPr>
-        <w:t>stormweb</w:t>
-      </w:r>
-      <w:r>
-        <w:rPr>
-          <w:rFonts w:hint="eastAsia"/>
-        </w:rPr>
-        <w:t>页面端口</w:t>
-      </w:r>
-    </w:p>
-    <w:p>
-      <w:pPr>
-        <w:ind w:firstLine="360"/>
       </w:pPr>
       <w:r>
         <w:rPr>
@@ -904,10 +886,103 @@
     </w:p>
     <w:p>
       <w:pPr>
+        <w:ind w:firstLine="360"/>
+        <w:rPr>
+          <w:rFonts w:ascii="??" w:hAnsi="??" w:cs="??" w:hint="eastAsia"/>
+          <w:kern w:val="0"/>
+          <w:sz w:val="22"/>
+          <w:lang w:val="zh-CN"/>
+        </w:rPr>
+      </w:pPr>
+      <w:r>
+        <w:rPr>
+          <w:rFonts w:ascii="??" w:hAnsi="??" w:cs="??" w:hint="eastAsia"/>
+          <w:kern w:val="0"/>
+          <w:sz w:val="22"/>
+          <w:lang w:val="zh-CN"/>
+        </w:rPr>
+        <w:t>--</w:t>
+      </w:r>
+      <w:r>
+        <w:rPr>
+          <w:rFonts w:ascii="??" w:hAnsi="??" w:cs="??" w:hint="eastAsia"/>
+          <w:kern w:val="0"/>
+          <w:sz w:val="22"/>
+          <w:lang w:val="zh-CN"/>
+        </w:rPr>
+        <w:t>指定</w:t>
+      </w:r>
+      <w:r>
+        <w:rPr>
+          <w:rFonts w:ascii="??" w:hAnsi="??" w:cs="??" w:hint="eastAsia"/>
+          <w:kern w:val="0"/>
+          <w:sz w:val="22"/>
+          <w:lang w:val="zh-CN"/>
+        </w:rPr>
+        <w:t>drpc</w:t>
+      </w:r>
+      <w:r>
+        <w:rPr>
+          <w:rFonts w:ascii="??" w:hAnsi="??" w:cs="??" w:hint="eastAsia"/>
+          <w:kern w:val="0"/>
+          <w:sz w:val="22"/>
+          <w:lang w:val="zh-CN"/>
+        </w:rPr>
+        <w:t>服务所在机器</w:t>
+      </w:r>
+    </w:p>
+    <w:p>
+      <w:pPr>
+        <w:ind w:firstLine="360"/>
+        <w:rPr>
+          <w:rFonts w:ascii="??" w:hAnsi="??" w:cs="??" w:hint="eastAsia"/>
+          <w:kern w:val="0"/>
+          <w:sz w:val="22"/>
+          <w:lang w:val="zh-CN"/>
+        </w:rPr>
+      </w:pPr>
+      <w:r>
+        <w:rPr>
+          <w:rFonts w:ascii="??" w:hAnsi="??" w:cs="??" w:hint="eastAsia"/>
+          <w:kern w:val="0"/>
+          <w:sz w:val="22"/>
+          <w:lang w:val="zh-CN"/>
+        </w:rPr>
+        <w:tab/>
+        <w:t>drpc.servers:</w:t>
+      </w:r>
+    </w:p>
+    <w:p>
+      <w:pPr>
+        <w:ind w:left="900" w:firstLine="360"/>
+      </w:pPr>
+      <w:r>
+        <w:rPr>
+          <w:rFonts w:hint="eastAsia"/>
+        </w:rPr>
+        <w:t>-</w:t>
+      </w:r>
+      <w:bookmarkStart w:id="0" w:name="_GoBack"/>
+      <w:r>
+        <w:t xml:space="preserve"> </w:t>
+      </w:r>
+      <w:bookmarkEnd w:id="0"/>
+      <w:r>
+        <w:t>“</w:t>
+      </w:r>
+      <w:r>
+        <w:rPr>
+          <w:rFonts w:hint="eastAsia"/>
+        </w:rPr>
+        <w:t>MyDream</w:t>
+      </w:r>
+      <w:r>
+        <w:t>”</w:t>
+      </w:r>
+    </w:p>
+    <w:p>
+      <w:pPr>
         <w:pStyle w:val="2"/>
-        <w:rPr>
-          <w:rFonts w:hint="eastAsia"/>
-        </w:rPr>
       </w:pPr>
       <w:r>
         <w:rPr>
@@ -935,11 +1010,8 @@
         <w:ind w:left="900"/>
       </w:pPr>
       <w:r>
-        <w:t>export PATH=$PATH:$JAVA_HOME/bin:$HADOOP_HOME/bin:$HADOOP_HOME/sbin:$ZOOKEEPER_HOME/bin:$MYSQL_HOME/bin:$HIVE_HOME/bin:$SQOOP_HOME/bin:$FLUME_HOME</w:t>
-      </w:r>
-      <w:r>
         <w:lastRenderedPageBreak/>
-        <w:t>/bin:$OOZIE_HOME/bin:$HUE_HOME/build/env/bin:$HBASE_HOME/bin:$STORM_HOME/bin</w:t>
+        <w:t>export PATH=$PATH:$JAVA_HOME/bin:$HADOOP_HOME/bin:$HADOOP_HOME/sbin:$ZOOKEEPER_HOME/bin:$MYSQL_HOME/bin:$HIVE_HOME/bin:$SQOOP_HOME/bin:$FLUME_HOME/bin:$OOZIE_HOME/bin:$HUE_HOME/build/env/bin:$HBASE_HOME/bin:$STORM_HOME/bin</w:t>
       </w:r>
     </w:p>
     <w:p>
@@ -963,7 +1035,6 @@
       <w:pPr>
         <w:ind w:left="900" w:hanging="60"/>
         <w:rPr>
-          <w:rFonts w:hint="eastAsia"/>
           <w:lang w:val="zh-CN"/>
         </w:rPr>
       </w:pPr>
@@ -1000,7 +1071,6 @@
       <w:pPr>
         <w:ind w:left="900" w:hanging="60"/>
         <w:rPr>
-          <w:rFonts w:hint="eastAsia"/>
           <w:lang w:val="zh-CN"/>
         </w:rPr>
       </w:pPr>
@@ -1024,7 +1094,6 @@
       <w:pPr>
         <w:ind w:left="900" w:hanging="60"/>
         <w:rPr>
-          <w:rFonts w:hint="eastAsia"/>
           <w:lang w:val="zh-CN"/>
         </w:rPr>
       </w:pPr>
@@ -1053,21 +1122,16 @@
     <w:p>
       <w:pPr>
         <w:ind w:left="900" w:hanging="60"/>
-        <w:rPr>
-          <w:rFonts w:hint="eastAsia"/>
-        </w:rPr>
-      </w:pPr>
-      <w:r>
-        <w:rPr>
-          <w:rFonts w:hint="eastAsia"/>
-          <w:lang w:val="zh-CN"/>
+      </w:pPr>
+      <w:r>
+        <w:rPr>
+          <w:rFonts w:hint="eastAsia"/>
         </w:rPr>
         <w:tab/>
       </w:r>
       <w:r>
         <w:rPr>
           <w:rFonts w:hint="eastAsia"/>
-          <w:lang w:val="zh-CN"/>
         </w:rPr>
         <w:tab/>
       </w:r>
@@ -1078,9 +1142,6 @@
     <w:p>
       <w:pPr>
         <w:ind w:left="900" w:hanging="60"/>
-        <w:rPr>
-          <w:rFonts w:hint="eastAsia"/>
-        </w:rPr>
       </w:pPr>
       <w:r>
         <w:rPr>
@@ -1092,9 +1153,6 @@
     <w:p>
       <w:pPr>
         <w:ind w:left="900" w:hanging="60"/>
-        <w:rPr>
-          <w:rFonts w:hint="eastAsia"/>
-        </w:rPr>
       </w:pPr>
       <w:r>
         <w:rPr>
@@ -1115,17 +1173,11 @@
     <w:p>
       <w:pPr>
         <w:ind w:left="900" w:hanging="60"/>
-        <w:rPr>
-          <w:rFonts w:hint="eastAsia"/>
-        </w:rPr>
       </w:pPr>
     </w:p>
     <w:p>
       <w:pPr>
         <w:ind w:left="900" w:hanging="60"/>
-        <w:rPr>
-          <w:rFonts w:hint="eastAsia"/>
-        </w:rPr>
       </w:pPr>
       <w:r>
         <w:rPr>
@@ -1173,9 +1225,6 @@
     <w:p>
       <w:pPr>
         <w:ind w:left="900" w:hanging="60"/>
-        <w:rPr>
-          <w:rFonts w:hint="eastAsia"/>
-        </w:rPr>
       </w:pPr>
       <w:r>
         <w:rPr>
@@ -1249,9 +1298,6 @@
     <w:p>
       <w:pPr>
         <w:ind w:left="900" w:hanging="60"/>
-        <w:rPr>
-          <w:rFonts w:hint="eastAsia"/>
-        </w:rPr>
       </w:pPr>
       <w:r>
         <w:rPr>
@@ -1275,9 +1321,6 @@
     <w:p>
       <w:pPr>
         <w:ind w:left="900" w:hanging="60"/>
-        <w:rPr>
-          <w:rFonts w:hint="eastAsia"/>
-        </w:rPr>
       </w:pPr>
       <w:r>
         <w:rPr>
@@ -1311,8 +1354,6 @@
       <w:r>
         <w:t>$ nohup bin/storm logviewer &gt; /dev/null 2&gt;&amp;1 &amp;</w:t>
       </w:r>
-      <w:bookmarkStart w:id="0" w:name="_GoBack"/>
-      <w:bookmarkEnd w:id="0"/>
     </w:p>
     <w:p>
       <w:pPr>
@@ -1330,9 +1371,6 @@
     <w:p>
       <w:pPr>
         <w:ind w:left="900" w:hanging="60"/>
-        <w:rPr>
-          <w:rFonts w:hint="eastAsia"/>
-        </w:rPr>
       </w:pPr>
       <w:r>
         <w:rPr>
@@ -1359,6 +1397,108 @@
       </w:pPr>
       <w:r>
         <w:t>$ bin/storm jar examples/storm-starter/storm-starter-topologies-0.9.6.jar storm.starter.WordCountTopology wordcount</w:t>
+      </w:r>
+    </w:p>
+    <w:p>
+      <w:pPr>
+        <w:ind w:left="900" w:hanging="60"/>
+      </w:pPr>
+    </w:p>
+    <w:p>
+      <w:pPr>
+        <w:ind w:left="900" w:hanging="60"/>
+      </w:pPr>
+      <w:r>
+        <w:rPr>
+          <w:rFonts w:hint="eastAsia"/>
+        </w:rPr>
+        <w:t>提交产生的日志</w:t>
+      </w:r>
+    </w:p>
+    <w:p>
+      <w:pPr>
+        <w:ind w:left="900" w:hanging="60"/>
+      </w:pPr>
+      <w:r>
+        <w:t>====================</w:t>
+      </w:r>
+    </w:p>
+    <w:p>
+      <w:pPr>
+        <w:ind w:left="900" w:hanging="60"/>
+      </w:pPr>
+      <w:r>
+        <w:t>Uploading topology jar examples/storm-starter/storm-starter-topologies-0.9.6.jar to assigned location: /opt/modules/apache-storm-0.9.6/workspace/nimbus/inbox/stormjar-666404a6-b80a-490a-87ce-d7f943bad678.jar</w:t>
+      </w:r>
+    </w:p>
+    <w:p>
+      <w:pPr>
+        <w:ind w:left="900" w:hanging="60"/>
+      </w:pPr>
+      <w:r>
+        <w:t>Start uploading file 'examples/storm-starter/storm-starter-topologies-0.9.6.jar' to '/opt/modules/apache-storm-0.9.6/workspace/nimbus/inbox/stormjar-666404a6-b80a-490a-87ce-d7f943bad678.jar' (3248667 bytes)</w:t>
+      </w:r>
+    </w:p>
+    <w:p>
+      <w:pPr>
+        <w:ind w:left="900" w:hanging="60"/>
+      </w:pPr>
+      <w:r>
+        <w:t>[==================================================] 3248667 / 3248667</w:t>
+      </w:r>
+    </w:p>
+    <w:p>
+      <w:pPr>
+        <w:ind w:left="900" w:hanging="60"/>
+      </w:pPr>
+      <w:r>
+        <w:lastRenderedPageBreak/>
+        <w:t>File 'examples/storm-starter/storm-starter-topologies-0.9.6.jar' uploaded to '/opt/modules/apache-storm-0.9.6/workspace/nimbus/inbox/stormjar-666404a6-b80a-490a-87ce-d7f943bad678.jar' (3248667 bytes)</w:t>
+      </w:r>
+    </w:p>
+    <w:p>
+      <w:pPr>
+        <w:ind w:left="900" w:hanging="60"/>
+      </w:pPr>
+      <w:r>
+        <w:t>693  [main] INFO  backtype.storm.StormSubmitter - Successfully uploaded topology jar to assigned location: /opt/modules/apache-storm-0.9.6/workspace/nimbus/inbox/stormjar-666404a6-b80a-490a-87ce-d7f943bad678.jar</w:t>
+      </w:r>
+    </w:p>
+    <w:p>
+      <w:pPr>
+        <w:ind w:left="900" w:hanging="60"/>
+      </w:pPr>
+      <w:r>
+        <w:t>693  [main] INFO  backtype.storm.StormSubmitter - Submitting topology wordcount in distributed mode with conf {"topology.workers":3,"topology.debug":true}</w:t>
+      </w:r>
+    </w:p>
+    <w:p>
+      <w:pPr>
+        <w:ind w:left="900" w:hanging="60"/>
+      </w:pPr>
+      <w:r>
+        <w:t>1157 [main] INFO  backtype.storm.StormSubmitter - Finished submitting topology: wordcount</w:t>
+      </w:r>
+    </w:p>
+    <w:p>
+      <w:pPr>
+        <w:ind w:left="900" w:hanging="60"/>
+      </w:pPr>
+    </w:p>
+    <w:p>
+      <w:pPr>
+        <w:ind w:left="900" w:hanging="60"/>
+      </w:pPr>
+      <w:r>
+        <w:t>================================================</w:t>
+      </w:r>
+    </w:p>
+    <w:p>
+      <w:pPr>
+        <w:ind w:left="900" w:hanging="60"/>
+      </w:pPr>
+      <w:r>
+        <w:t>{"topology.workers":3,"topology.debug":true}</w:t>
       </w:r>
     </w:p>
     <w:sectPr>
@@ -1540,7 +1680,7 @@
                                   <w:szCs w:val="18"/>
                                   <w:lang w:val="zh-CN"/>
                                 </w:rPr>
-                                <w:t>1</w:t>
+                                <w:t>2</w:t>
                               </w:r>
                               <w:r>
                                 <w:rPr>
@@ -1672,7 +1812,7 @@
                             <w:szCs w:val="18"/>
                             <w:lang w:val="zh-CN"/>
                           </w:rPr>
-                          <w:t>1</w:t>
+                          <w:t>2</w:t>
                         </w:r>
                         <w:r>
                           <w:rPr>
@@ -1878,6 +2018,120 @@
     </w:lvl>
   </w:abstractNum>
   <w:abstractNum w:abstractNumId="1">
+    <w:nsid w:val="0FB67844"/>
+    <w:multiLevelType w:val="hybridMultilevel"/>
+    <w:tmpl w:val="310291E2"/>
+    <w:lvl w:ilvl="0" w:tplc="D49614DA">
+      <w:start w:val="1"/>
+      <w:numFmt w:val="bullet"/>
+      <w:lvlText w:val="-"/>
+      <w:lvlJc w:val="left"/>
+      <w:pPr>
+        <w:ind w:left="1620" w:hanging="360"/>
+      </w:pPr>
+      <w:rPr>
+        <w:rFonts w:ascii="??" w:eastAsiaTheme="minorEastAsia" w:hAnsi="??" w:cs="??" w:hint="default"/>
+        <w:sz w:val="22"/>
+      </w:rPr>
+    </w:lvl>
+    <w:lvl w:ilvl="1" w:tplc="04090003" w:tentative="1">
+      <w:start w:val="1"/>
+      <w:numFmt w:val="bullet"/>
+      <w:lvlText w:val=""/>
+      <w:lvlJc w:val="left"/>
+      <w:pPr>
+        <w:ind w:left="2100" w:hanging="420"/>
+      </w:pPr>
+      <w:rPr>
+        <w:rFonts w:ascii="Wingdings" w:hAnsi="Wingdings" w:hint="default"/>
+      </w:rPr>
+    </w:lvl>
+    <w:lvl w:ilvl="2" w:tplc="04090005" w:tentative="1">
+      <w:start w:val="1"/>
+      <w:numFmt w:val="bullet"/>
+      <w:lvlText w:val=""/>
+      <w:lvlJc w:val="left"/>
+      <w:pPr>
+        <w:ind w:left="2520" w:hanging="420"/>
+      </w:pPr>
+      <w:rPr>
+        <w:rFonts w:ascii="Wingdings" w:hAnsi="Wingdings" w:hint="default"/>
+      </w:rPr>
+    </w:lvl>
+    <w:lvl w:ilvl="3" w:tplc="04090001" w:tentative="1">
+      <w:start w:val="1"/>
+      <w:numFmt w:val="bullet"/>
+      <w:lvlText w:val=""/>
+      <w:lvlJc w:val="left"/>
+      <w:pPr>
+        <w:ind w:left="2940" w:hanging="420"/>
+      </w:pPr>
+      <w:rPr>
+        <w:rFonts w:ascii="Wingdings" w:hAnsi="Wingdings" w:hint="default"/>
+      </w:rPr>
+    </w:lvl>
+    <w:lvl w:ilvl="4" w:tplc="04090003" w:tentative="1">
+      <w:start w:val="1"/>
+      <w:numFmt w:val="bullet"/>
+      <w:lvlText w:val=""/>
+      <w:lvlJc w:val="left"/>
+      <w:pPr>
+        <w:ind w:left="3360" w:hanging="420"/>
+      </w:pPr>
+      <w:rPr>
+        <w:rFonts w:ascii="Wingdings" w:hAnsi="Wingdings" w:hint="default"/>
+      </w:rPr>
+    </w:lvl>
+    <w:lvl w:ilvl="5" w:tplc="04090005" w:tentative="1">
+      <w:start w:val="1"/>
+      <w:numFmt w:val="bullet"/>
+      <w:lvlText w:val=""/>
+      <w:lvlJc w:val="left"/>
+      <w:pPr>
+        <w:ind w:left="3780" w:hanging="420"/>
+      </w:pPr>
+      <w:rPr>
+        <w:rFonts w:ascii="Wingdings" w:hAnsi="Wingdings" w:hint="default"/>
+      </w:rPr>
+    </w:lvl>
+    <w:lvl w:ilvl="6" w:tplc="04090001" w:tentative="1">
+      <w:start w:val="1"/>
+      <w:numFmt w:val="bullet"/>
+      <w:lvlText w:val=""/>
+      <w:lvlJc w:val="left"/>
+      <w:pPr>
+        <w:ind w:left="4200" w:hanging="420"/>
+      </w:pPr>
+      <w:rPr>
+        <w:rFonts w:ascii="Wingdings" w:hAnsi="Wingdings" w:hint="default"/>
+      </w:rPr>
+    </w:lvl>
+    <w:lvl w:ilvl="7" w:tplc="04090003" w:tentative="1">
+      <w:start w:val="1"/>
+      <w:numFmt w:val="bullet"/>
+      <w:lvlText w:val=""/>
+      <w:lvlJc w:val="left"/>
+      <w:pPr>
+        <w:ind w:left="4620" w:hanging="420"/>
+      </w:pPr>
+      <w:rPr>
+        <w:rFonts w:ascii="Wingdings" w:hAnsi="Wingdings" w:hint="default"/>
+      </w:rPr>
+    </w:lvl>
+    <w:lvl w:ilvl="8" w:tplc="04090005" w:tentative="1">
+      <w:start w:val="1"/>
+      <w:numFmt w:val="bullet"/>
+      <w:lvlText w:val=""/>
+      <w:lvlJc w:val="left"/>
+      <w:pPr>
+        <w:ind w:left="5040" w:hanging="420"/>
+      </w:pPr>
+      <w:rPr>
+        <w:rFonts w:ascii="Wingdings" w:hAnsi="Wingdings" w:hint="default"/>
+      </w:rPr>
+    </w:lvl>
+  </w:abstractNum>
+  <w:abstractNum w:abstractNumId="2">
     <w:nsid w:val="0FBC5ED3"/>
     <w:multiLevelType w:val="multilevel"/>
     <w:tmpl w:val="0409001D"/>
@@ -1963,7 +2217,7 @@
       </w:pPr>
     </w:lvl>
   </w:abstractNum>
-  <w:abstractNum w:abstractNumId="2">
+  <w:abstractNum w:abstractNumId="3">
     <w:nsid w:val="12A040F8"/>
     <w:multiLevelType w:val="multilevel"/>
     <w:tmpl w:val="0409001D"/>
@@ -2049,7 +2303,7 @@
       </w:pPr>
     </w:lvl>
   </w:abstractNum>
-  <w:abstractNum w:abstractNumId="3">
+  <w:abstractNum w:abstractNumId="4">
     <w:nsid w:val="1E3B736B"/>
     <w:multiLevelType w:val="hybridMultilevel"/>
     <w:tmpl w:val="5560C72A"/>
@@ -2135,7 +2389,7 @@
       </w:pPr>
     </w:lvl>
   </w:abstractNum>
-  <w:abstractNum w:abstractNumId="4">
+  <w:abstractNum w:abstractNumId="5">
     <w:nsid w:val="1FBE7606"/>
     <w:multiLevelType w:val="hybridMultilevel"/>
     <w:tmpl w:val="5784ECDE"/>
@@ -2224,7 +2478,7 @@
       </w:pPr>
     </w:lvl>
   </w:abstractNum>
-  <w:abstractNum w:abstractNumId="5">
+  <w:abstractNum w:abstractNumId="6">
     <w:nsid w:val="25A27A9E"/>
     <w:multiLevelType w:val="hybridMultilevel"/>
     <w:tmpl w:val="B694D590"/>
@@ -2364,7 +2618,7 @@
       </w:rPr>
     </w:lvl>
   </w:abstractNum>
-  <w:abstractNum w:abstractNumId="6">
+  <w:abstractNum w:abstractNumId="7">
     <w:nsid w:val="2EF52769"/>
     <w:multiLevelType w:val="hybridMultilevel"/>
     <w:tmpl w:val="1F5A42AE"/>
@@ -2450,7 +2704,7 @@
       </w:pPr>
     </w:lvl>
   </w:abstractNum>
-  <w:abstractNum w:abstractNumId="7">
+  <w:abstractNum w:abstractNumId="8">
     <w:nsid w:val="30624B6E"/>
     <w:multiLevelType w:val="multilevel"/>
     <w:tmpl w:val="8AD466EA"/>
@@ -2536,7 +2790,7 @@
       </w:pPr>
     </w:lvl>
   </w:abstractNum>
-  <w:abstractNum w:abstractNumId="8">
+  <w:abstractNum w:abstractNumId="9">
     <w:nsid w:val="39B34567"/>
     <w:multiLevelType w:val="multilevel"/>
     <w:tmpl w:val="0409001D"/>
@@ -2622,7 +2876,7 @@
       </w:pPr>
     </w:lvl>
   </w:abstractNum>
-  <w:abstractNum w:abstractNumId="9">
+  <w:abstractNum w:abstractNumId="10">
     <w:nsid w:val="3F8F1491"/>
     <w:multiLevelType w:val="hybridMultilevel"/>
     <w:tmpl w:val="11483F8C"/>
@@ -2734,7 +2988,7 @@
       </w:rPr>
     </w:lvl>
   </w:abstractNum>
-  <w:abstractNum w:abstractNumId="10">
+  <w:abstractNum w:abstractNumId="11">
     <w:nsid w:val="41410D3C"/>
     <w:multiLevelType w:val="multilevel"/>
     <w:tmpl w:val="E370F4A4"/>
@@ -2820,7 +3074,7 @@
       </w:pPr>
     </w:lvl>
   </w:abstractNum>
-  <w:abstractNum w:abstractNumId="11">
+  <w:abstractNum w:abstractNumId="12">
     <w:nsid w:val="498A6D5A"/>
     <w:multiLevelType w:val="hybridMultilevel"/>
     <w:tmpl w:val="F630238E"/>
@@ -2909,7 +3163,7 @@
       </w:pPr>
     </w:lvl>
   </w:abstractNum>
-  <w:abstractNum w:abstractNumId="12">
+  <w:abstractNum w:abstractNumId="13">
     <w:nsid w:val="4B0B2443"/>
     <w:multiLevelType w:val="hybridMultilevel"/>
     <w:tmpl w:val="B008B1CA"/>
@@ -3049,7 +3303,7 @@
       </w:rPr>
     </w:lvl>
   </w:abstractNum>
-  <w:abstractNum w:abstractNumId="13">
+  <w:abstractNum w:abstractNumId="14">
     <w:nsid w:val="4C367F5C"/>
     <w:multiLevelType w:val="hybridMultilevel"/>
     <w:tmpl w:val="69A0AEB2"/>
@@ -3135,7 +3389,7 @@
       </w:pPr>
     </w:lvl>
   </w:abstractNum>
-  <w:abstractNum w:abstractNumId="14">
+  <w:abstractNum w:abstractNumId="15">
     <w:nsid w:val="524B54A9"/>
     <w:multiLevelType w:val="hybridMultilevel"/>
     <w:tmpl w:val="1C683994"/>
@@ -3275,7 +3529,7 @@
       </w:rPr>
     </w:lvl>
   </w:abstractNum>
-  <w:abstractNum w:abstractNumId="15">
+  <w:abstractNum w:abstractNumId="16">
     <w:nsid w:val="525437EE"/>
     <w:multiLevelType w:val="hybridMultilevel"/>
     <w:tmpl w:val="C354E2A6"/>
@@ -3364,7 +3618,7 @@
       </w:pPr>
     </w:lvl>
   </w:abstractNum>
-  <w:abstractNum w:abstractNumId="16">
+  <w:abstractNum w:abstractNumId="17">
     <w:nsid w:val="52A54294"/>
     <w:multiLevelType w:val="multilevel"/>
     <w:tmpl w:val="04090025"/>
@@ -3450,7 +3704,7 @@
       </w:pPr>
     </w:lvl>
   </w:abstractNum>
-  <w:abstractNum w:abstractNumId="17">
+  <w:abstractNum w:abstractNumId="18">
     <w:nsid w:val="61A11657"/>
     <w:multiLevelType w:val="hybridMultilevel"/>
     <w:tmpl w:val="662E82F8"/>
@@ -3541,7 +3795,7 @@
       </w:pPr>
     </w:lvl>
   </w:abstractNum>
-  <w:abstractNum w:abstractNumId="18">
+  <w:abstractNum w:abstractNumId="19">
     <w:nsid w:val="6B6D0FFB"/>
     <w:multiLevelType w:val="multilevel"/>
     <w:tmpl w:val="04090023"/>
@@ -3628,7 +3882,7 @@
       </w:pPr>
     </w:lvl>
   </w:abstractNum>
-  <w:abstractNum w:abstractNumId="19">
+  <w:abstractNum w:abstractNumId="20">
     <w:nsid w:val="702930E9"/>
     <w:multiLevelType w:val="multilevel"/>
     <w:tmpl w:val="98BA7FAE"/>
@@ -3741,7 +3995,7 @@
       </w:rPr>
     </w:lvl>
   </w:abstractNum>
-  <w:abstractNum w:abstractNumId="20">
+  <w:abstractNum w:abstractNumId="21">
     <w:nsid w:val="73D8638C"/>
     <w:multiLevelType w:val="multilevel"/>
     <w:tmpl w:val="1C42633C"/>
@@ -3836,7 +4090,7 @@
       </w:pPr>
     </w:lvl>
   </w:abstractNum>
-  <w:abstractNum w:abstractNumId="21">
+  <w:abstractNum w:abstractNumId="22">
     <w:nsid w:val="78AF3178"/>
     <w:multiLevelType w:val="hybridMultilevel"/>
     <w:tmpl w:val="F496D7AC"/>
@@ -3925,20 +4179,133 @@
       </w:pPr>
     </w:lvl>
   </w:abstractNum>
+  <w:abstractNum w:abstractNumId="23">
+    <w:nsid w:val="7AE154F6"/>
+    <w:multiLevelType w:val="hybridMultilevel"/>
+    <w:tmpl w:val="48A43C8E"/>
+    <w:lvl w:ilvl="0" w:tplc="AB6AACBC">
+      <w:start w:val="1"/>
+      <w:numFmt w:val="bullet"/>
+      <w:lvlText w:val="-"/>
+      <w:lvlJc w:val="left"/>
+      <w:pPr>
+        <w:ind w:left="1620" w:hanging="360"/>
+      </w:pPr>
+      <w:rPr>
+        <w:rFonts w:ascii="Calibri" w:eastAsiaTheme="minorEastAsia" w:hAnsi="Calibri" w:cs="Calibri" w:hint="default"/>
+      </w:rPr>
+    </w:lvl>
+    <w:lvl w:ilvl="1" w:tplc="04090003" w:tentative="1">
+      <w:start w:val="1"/>
+      <w:numFmt w:val="bullet"/>
+      <w:lvlText w:val=""/>
+      <w:lvlJc w:val="left"/>
+      <w:pPr>
+        <w:ind w:left="2100" w:hanging="420"/>
+      </w:pPr>
+      <w:rPr>
+        <w:rFonts w:ascii="Wingdings" w:hAnsi="Wingdings" w:hint="default"/>
+      </w:rPr>
+    </w:lvl>
+    <w:lvl w:ilvl="2" w:tplc="04090005" w:tentative="1">
+      <w:start w:val="1"/>
+      <w:numFmt w:val="bullet"/>
+      <w:lvlText w:val=""/>
+      <w:lvlJc w:val="left"/>
+      <w:pPr>
+        <w:ind w:left="2520" w:hanging="420"/>
+      </w:pPr>
+      <w:rPr>
+        <w:rFonts w:ascii="Wingdings" w:hAnsi="Wingdings" w:hint="default"/>
+      </w:rPr>
+    </w:lvl>
+    <w:lvl w:ilvl="3" w:tplc="04090001" w:tentative="1">
+      <w:start w:val="1"/>
+      <w:numFmt w:val="bullet"/>
+      <w:lvlText w:val=""/>
+      <w:lvlJc w:val="left"/>
+      <w:pPr>
+        <w:ind w:left="2940" w:hanging="420"/>
+      </w:pPr>
+      <w:rPr>
+        <w:rFonts w:ascii="Wingdings" w:hAnsi="Wingdings" w:hint="default"/>
+      </w:rPr>
+    </w:lvl>
+    <w:lvl w:ilvl="4" w:tplc="04090003" w:tentative="1">
+      <w:start w:val="1"/>
+      <w:numFmt w:val="bullet"/>
+      <w:lvlText w:val=""/>
+      <w:lvlJc w:val="left"/>
+      <w:pPr>
+        <w:ind w:left="3360" w:hanging="420"/>
+      </w:pPr>
+      <w:rPr>
+        <w:rFonts w:ascii="Wingdings" w:hAnsi="Wingdings" w:hint="default"/>
+      </w:rPr>
+    </w:lvl>
+    <w:lvl w:ilvl="5" w:tplc="04090005" w:tentative="1">
+      <w:start w:val="1"/>
+      <w:numFmt w:val="bullet"/>
+      <w:lvlText w:val=""/>
+      <w:lvlJc w:val="left"/>
+      <w:pPr>
+        <w:ind w:left="3780" w:hanging="420"/>
+      </w:pPr>
+      <w:rPr>
+        <w:rFonts w:ascii="Wingdings" w:hAnsi="Wingdings" w:hint="default"/>
+      </w:rPr>
+    </w:lvl>
+    <w:lvl w:ilvl="6" w:tplc="04090001" w:tentative="1">
+      <w:start w:val="1"/>
+      <w:numFmt w:val="bullet"/>
+      <w:lvlText w:val=""/>
+      <w:lvlJc w:val="left"/>
+      <w:pPr>
+        <w:ind w:left="4200" w:hanging="420"/>
+      </w:pPr>
+      <w:rPr>
+        <w:rFonts w:ascii="Wingdings" w:hAnsi="Wingdings" w:hint="default"/>
+      </w:rPr>
+    </w:lvl>
+    <w:lvl w:ilvl="7" w:tplc="04090003" w:tentative="1">
+      <w:start w:val="1"/>
+      <w:numFmt w:val="bullet"/>
+      <w:lvlText w:val=""/>
+      <w:lvlJc w:val="left"/>
+      <w:pPr>
+        <w:ind w:left="4620" w:hanging="420"/>
+      </w:pPr>
+      <w:rPr>
+        <w:rFonts w:ascii="Wingdings" w:hAnsi="Wingdings" w:hint="default"/>
+      </w:rPr>
+    </w:lvl>
+    <w:lvl w:ilvl="8" w:tplc="04090005" w:tentative="1">
+      <w:start w:val="1"/>
+      <w:numFmt w:val="bullet"/>
+      <w:lvlText w:val=""/>
+      <w:lvlJc w:val="left"/>
+      <w:pPr>
+        <w:ind w:left="5040" w:hanging="420"/>
+      </w:pPr>
+      <w:rPr>
+        <w:rFonts w:ascii="Wingdings" w:hAnsi="Wingdings" w:hint="default"/>
+      </w:rPr>
+    </w:lvl>
+  </w:abstractNum>
   <w:num w:numId="1">
+    <w:abstractNumId w:val="4"/>
+  </w:num>
+  <w:num w:numId="2">
+    <w:abstractNumId w:val="20"/>
+  </w:num>
+  <w:num w:numId="3">
     <w:abstractNumId w:val="3"/>
   </w:num>
-  <w:num w:numId="2">
+  <w:num w:numId="4">
     <w:abstractNumId w:val="19"/>
   </w:num>
-  <w:num w:numId="3">
-    <w:abstractNumId w:val="2"/>
-  </w:num>
-  <w:num w:numId="4">
-    <w:abstractNumId w:val="18"/>
-  </w:num>
   <w:num w:numId="5">
-    <w:abstractNumId w:val="19"/>
+    <w:abstractNumId w:val="20"/>
     <w:lvlOverride w:ilvl="0">
       <w:startOverride w:val="1"/>
     </w:lvlOverride>
@@ -3968,13 +4335,13 @@
     </w:lvlOverride>
   </w:num>
   <w:num w:numId="6">
-    <w:abstractNumId w:val="20"/>
+    <w:abstractNumId w:val="21"/>
   </w:num>
   <w:num w:numId="7">
-    <w:abstractNumId w:val="7"/>
+    <w:abstractNumId w:val="8"/>
   </w:num>
   <w:num w:numId="8">
-    <w:abstractNumId w:val="7"/>
+    <w:abstractNumId w:val="8"/>
     <w:lvlOverride w:ilvl="0">
       <w:startOverride w:val="1"/>
     </w:lvlOverride>
@@ -4004,52 +4371,58 @@
     </w:lvlOverride>
   </w:num>
   <w:num w:numId="9">
-    <w:abstractNumId w:val="10"/>
+    <w:abstractNumId w:val="11"/>
   </w:num>
   <w:num w:numId="10">
+    <w:abstractNumId w:val="14"/>
+  </w:num>
+  <w:num w:numId="11">
+    <w:abstractNumId w:val="18"/>
+  </w:num>
+  <w:num w:numId="12">
+    <w:abstractNumId w:val="7"/>
+  </w:num>
+  <w:num w:numId="13">
+    <w:abstractNumId w:val="9"/>
+  </w:num>
+  <w:num w:numId="14">
+    <w:abstractNumId w:val="2"/>
+  </w:num>
+  <w:num w:numId="15">
+    <w:abstractNumId w:val="17"/>
+  </w:num>
+  <w:num w:numId="16">
+    <w:abstractNumId w:val="16"/>
+  </w:num>
+  <w:num w:numId="17">
+    <w:abstractNumId w:val="12"/>
+  </w:num>
+  <w:num w:numId="18">
+    <w:abstractNumId w:val="6"/>
+  </w:num>
+  <w:num w:numId="19">
+    <w:abstractNumId w:val="15"/>
+  </w:num>
+  <w:num w:numId="20">
     <w:abstractNumId w:val="13"/>
   </w:num>
-  <w:num w:numId="11">
-    <w:abstractNumId w:val="17"/>
-  </w:num>
-  <w:num w:numId="12">
-    <w:abstractNumId w:val="6"/>
-  </w:num>
-  <w:num w:numId="13">
-    <w:abstractNumId w:val="8"/>
-  </w:num>
-  <w:num w:numId="14">
-    <w:abstractNumId w:val="1"/>
-  </w:num>
-  <w:num w:numId="15">
-    <w:abstractNumId w:val="16"/>
-  </w:num>
-  <w:num w:numId="16">
-    <w:abstractNumId w:val="15"/>
-  </w:num>
-  <w:num w:numId="17">
-    <w:abstractNumId w:val="11"/>
-  </w:num>
-  <w:num w:numId="18">
+  <w:num w:numId="21">
     <w:abstractNumId w:val="5"/>
   </w:num>
-  <w:num w:numId="19">
-    <w:abstractNumId w:val="14"/>
-  </w:num>
-  <w:num w:numId="20">
-    <w:abstractNumId w:val="12"/>
-  </w:num>
-  <w:num w:numId="21">
-    <w:abstractNumId w:val="4"/>
-  </w:num>
   <w:num w:numId="22">
-    <w:abstractNumId w:val="9"/>
+    <w:abstractNumId w:val="10"/>
   </w:num>
   <w:num w:numId="23">
     <w:abstractNumId w:val="0"/>
   </w:num>
   <w:num w:numId="24">
-    <w:abstractNumId w:val="21"/>
+    <w:abstractNumId w:val="22"/>
+  </w:num>
+  <w:num w:numId="25">
+    <w:abstractNumId w:val="1"/>
+  </w:num>
+  <w:num w:numId="26">
+    <w:abstractNumId w:val="23"/>
   </w:num>
 </w:numbering>
 </file>
@@ -6570,7 +6943,7 @@
 </file>
 
 <file path=customXml/itemProps1.xml><?xml version="1.0" encoding="utf-8"?>
-<ds:datastoreItem xmlns:ds="http://schemas.openxmlformats.org/officeDocument/2006/customXml" ds:itemID="{38A93EB5-B92B-4F14-A296-E72DA0A3FFF9}">
+<ds:datastoreItem xmlns:ds="http://schemas.openxmlformats.org/officeDocument/2006/customXml" ds:itemID="{6E442FDD-48D0-44F6-8107-436901C8A246}">
   <ds:schemaRefs>
     <ds:schemaRef ds:uri="http://schemas.openxmlformats.org/officeDocument/2006/bibliography"/>
   </ds:schemaRefs>

</xml_diff>